<commit_message>
Updated Tester tailored resume and added pdf export of resume.
</commit_message>
<xml_diff>
--- a/Patrick_Chandler-Resume-Tester.docx
+++ b/Patrick_Chandler-Resume-Tester.docx
@@ -33,19 +33,15 @@
           <w:numId w:val="3"/>
         </w:numPr>
         <w:ind w:left="360" w:hanging="360"/>
+        <w:rPr/>
+      </w:pPr>
+      <w:r>
         <w:rPr>
           <w:rFonts w:ascii="Times New Roman" w:hAnsi="Times New Roman"/>
           <w:color w:val="000000"/>
           <w:sz w:val="20"/>
         </w:rPr>
-      </w:pPr>
-      <w:r>
-        <w:rPr>
-          <w:rFonts w:ascii="Times New Roman" w:hAnsi="Times New Roman"/>
-          <w:color w:val="000000"/>
-          <w:sz w:val="20"/>
-        </w:rPr>
-        <w:t>Proficient in over 11 programming languages and 6 networking protocols.</w:t>
+        <w:t>14 years’ experience conducting Developmental Test and Evaluation (DT&amp;E) of current and new Cyberspace Operations (CO) Capabilities.</w:t>
       </w:r>
     </w:p>
     <w:p>
@@ -56,19 +52,15 @@
           <w:numId w:val="3"/>
         </w:numPr>
         <w:ind w:left="360" w:hanging="360"/>
+        <w:rPr/>
+      </w:pPr>
+      <w:r>
         <w:rPr>
           <w:rFonts w:ascii="Times New Roman" w:hAnsi="Times New Roman"/>
           <w:color w:val="000000"/>
           <w:sz w:val="20"/>
         </w:rPr>
-      </w:pPr>
-      <w:r>
-        <w:rPr>
-          <w:rFonts w:ascii="Times New Roman" w:hAnsi="Times New Roman"/>
-          <w:color w:val="000000"/>
-          <w:sz w:val="20"/>
-        </w:rPr>
-        <w:t>14 years’ experience working with Cisco routers and switches.</w:t>
+        <w:t>1 year experience conducting Contractor Testing of new CO Capability.</w:t>
       </w:r>
     </w:p>
     <w:p>
@@ -79,19 +71,15 @@
           <w:numId w:val="3"/>
         </w:numPr>
         <w:ind w:left="360" w:hanging="360"/>
+        <w:rPr/>
+      </w:pPr>
+      <w:r>
         <w:rPr>
           <w:rFonts w:ascii="Times New Roman" w:hAnsi="Times New Roman"/>
           <w:color w:val="000000"/>
           <w:sz w:val="20"/>
         </w:rPr>
-      </w:pPr>
-      <w:r>
-        <w:rPr>
-          <w:rFonts w:ascii="Times New Roman" w:hAnsi="Times New Roman"/>
-          <w:color w:val="000000"/>
-          <w:sz w:val="20"/>
-        </w:rPr>
-        <w:t>16 years’ experience working with various operating systems and programming languages.</w:t>
+        <w:t>2 years’ experience conducting Functional Evaluation (FE) of current CO Capability.</w:t>
       </w:r>
     </w:p>
     <w:p>
@@ -102,19 +90,15 @@
           <w:numId w:val="3"/>
         </w:numPr>
         <w:ind w:left="360" w:hanging="360"/>
+        <w:rPr/>
+      </w:pPr>
+      <w:r>
         <w:rPr>
           <w:rFonts w:ascii="Times New Roman" w:hAnsi="Times New Roman"/>
           <w:color w:val="000000"/>
           <w:sz w:val="20"/>
         </w:rPr>
-      </w:pPr>
-      <w:r>
-        <w:rPr>
-          <w:rFonts w:ascii="Times New Roman" w:hAnsi="Times New Roman"/>
-          <w:color w:val="000000"/>
-          <w:sz w:val="20"/>
-        </w:rPr>
-        <w:t>14 years’ experience conducting Developmental Test and Evaluation (DT&amp;E) of current and new Cyberspace Operations (CO) Capabilities.</w:t>
+        <w:t>14 years’ experience working with Cisco routers and switches.</w:t>
       </w:r>
     </w:p>
     <w:p>
@@ -130,6 +114,25 @@
           <w:color w:val="000000"/>
           <w:sz w:val="20"/>
         </w:rPr>
+      </w:pPr>
+      <w:r>
+        <w:rPr>
+          <w:rFonts w:ascii="Times New Roman" w:hAnsi="Times New Roman"/>
+          <w:color w:val="000000"/>
+          <w:sz w:val="20"/>
+        </w:rPr>
+        <w:t>16 years’ experience working with various operating systems and programming languages.</w:t>
+      </w:r>
+    </w:p>
+    <w:p>
+      <w:pPr>
+        <w:pStyle w:val="ListParagraph"/>
+        <w:numPr>
+          <w:ilvl w:val="0"/>
+          <w:numId w:val="3"/>
+        </w:numPr>
+        <w:ind w:left="360" w:hanging="360"/>
+        <w:rPr/>
       </w:pPr>
       <w:r>
         <w:rPr>
@@ -403,17 +406,97 @@
       <w:pPr>
         <w:pStyle w:val="Normal"/>
         <w:jc w:val="both"/>
-        <w:rPr>
-          <w:rFonts w:ascii="Times New Roman" w:hAnsi="Times New Roman"/>
-          <w:sz w:val="20"/>
-        </w:rPr>
-      </w:pPr>
-      <w:r>
-        <w:rPr>
-          <w:rFonts w:ascii="Times New Roman" w:hAnsi="Times New Roman"/>
-          <w:sz w:val="20"/>
-        </w:rPr>
-        <w:t xml:space="preserve">Mr. Chandler has been performing development and testing for DISAs ACCM program.  ACCM is a plugin to the McAfee ePolicy Orchestrator system that is used through the government that supports the government’s Cyber Scorecard initiative for computer security and integrity.  Mr. Chandler currently is the Technical Developer Lead for his contract team.  Mr. Chandler has used his knowledge of C++ and Java to maintain and modify the ACCM software.  </w:t>
+        <w:rPr/>
+      </w:pPr>
+      <w:r>
+        <w:rPr>
+          <w:rFonts w:ascii="Times New Roman" w:hAnsi="Times New Roman"/>
+          <w:sz w:val="20"/>
+        </w:rPr>
+        <w:t>M</w:t>
+      </w:r>
+      <w:r>
+        <w:rPr>
+          <w:rFonts w:ascii="Times New Roman" w:hAnsi="Times New Roman"/>
+          <w:sz w:val="20"/>
+        </w:rPr>
+        <w:t>r. Chandler is currently creating and maintaining a software repository system for several closed developer networks.  Mr. Chandler is working with a custom automation framework for downloading and merging updates to the software repositories.  Mr. Chandler is learning and working with Ansible to automate the setup of specific portions of the software repository system to be used to update the software repository system and to reconstitute the system in case of a non-recoverable hardware failure occurs.</w:t>
+      </w:r>
+    </w:p>
+    <w:p>
+      <w:pPr>
+        <w:pStyle w:val="Normal"/>
+        <w:jc w:val="both"/>
+        <w:rPr>
+          <w:rFonts w:ascii="Times New Roman" w:hAnsi="Times New Roman"/>
+          <w:sz w:val="20"/>
+        </w:rPr>
+      </w:pPr>
+      <w:r>
+        <w:rPr/>
+      </w:r>
+    </w:p>
+    <w:p>
+      <w:pPr>
+        <w:pStyle w:val="Normal"/>
+        <w:jc w:val="both"/>
+        <w:rPr/>
+      </w:pPr>
+      <w:r>
+        <w:rPr>
+          <w:rFonts w:ascii="Times New Roman" w:hAnsi="Times New Roman"/>
+          <w:sz w:val="20"/>
+        </w:rPr>
+        <w:t xml:space="preserve">Mr. Chandler </w:t>
+      </w:r>
+      <w:r>
+        <w:rPr>
+          <w:rFonts w:ascii="Times New Roman" w:hAnsi="Times New Roman"/>
+          <w:sz w:val="20"/>
+        </w:rPr>
+        <w:t xml:space="preserve">has </w:t>
+      </w:r>
+      <w:r>
+        <w:rPr>
+          <w:rFonts w:ascii="Times New Roman" w:hAnsi="Times New Roman"/>
+          <w:sz w:val="20"/>
+        </w:rPr>
+        <w:t>perform</w:t>
+      </w:r>
+      <w:r>
+        <w:rPr>
+          <w:rFonts w:ascii="Times New Roman" w:hAnsi="Times New Roman"/>
+          <w:sz w:val="20"/>
+        </w:rPr>
+        <w:t>ed</w:t>
+      </w:r>
+      <w:r>
+        <w:rPr>
+          <w:rFonts w:ascii="Times New Roman" w:hAnsi="Times New Roman"/>
+          <w:sz w:val="20"/>
+        </w:rPr>
+        <w:t xml:space="preserve"> </w:t>
+      </w:r>
+      <w:r>
+        <w:rPr>
+          <w:rFonts w:ascii="Times New Roman" w:hAnsi="Times New Roman"/>
+          <w:sz w:val="20"/>
+        </w:rPr>
+        <w:t>FE</w:t>
+      </w:r>
+      <w:r>
+        <w:rPr>
+          <w:rFonts w:ascii="Times New Roman" w:hAnsi="Times New Roman"/>
+          <w:sz w:val="20"/>
+        </w:rPr>
+        <w:t xml:space="preserve"> for DISAs ACCM program.  ACCM is a plugin to the McAfee ePolicy Orchestrator system that is used through the government that supports the government’s Cyber Scorecard initiative for computer security and integrity.  </w:t>
+      </w:r>
+      <w:r>
+        <w:rPr>
+          <w:rFonts w:ascii="Times New Roman" w:hAnsi="Times New Roman"/>
+          <w:sz w:val="20"/>
+        </w:rPr>
+        <w:t>Mr. Chandler created an ad-hoc client/server framework for automating the testing of the ACCM Linux plugin against the various supported Linux Operating Systems (OS).</w:t>
       </w:r>
     </w:p>
     <w:p>
@@ -442,40 +525,20 @@
           <w:rFonts w:ascii="Times New Roman" w:hAnsi="Times New Roman"/>
           <w:sz w:val="20"/>
         </w:rPr>
-        <w:t>Mr. Chandler has also learned Hibernate and JSP to support the maintenance and modification of the ACCM software.  Mr. Chandler has also provided Tier III trouble ticket support.</w:t>
       </w:r>
     </w:p>
     <w:p>
       <w:pPr>
         <w:pStyle w:val="Normal"/>
         <w:jc w:val="both"/>
-        <w:rPr>
-          <w:rFonts w:ascii="Times New Roman" w:hAnsi="Times New Roman"/>
-          <w:sz w:val="20"/>
-        </w:rPr>
-      </w:pPr>
-      <w:r>
-        <w:rPr>
-          <w:rFonts w:ascii="Times New Roman" w:hAnsi="Times New Roman"/>
-          <w:sz w:val="20"/>
-        </w:rPr>
-      </w:r>
-    </w:p>
-    <w:p>
-      <w:pPr>
-        <w:pStyle w:val="Normal"/>
-        <w:jc w:val="both"/>
-        <w:rPr>
-          <w:rFonts w:ascii="Times New Roman" w:hAnsi="Times New Roman"/>
-          <w:sz w:val="20"/>
-        </w:rPr>
-      </w:pPr>
-      <w:r>
-        <w:rPr>
-          <w:rFonts w:ascii="Times New Roman" w:hAnsi="Times New Roman"/>
-          <w:sz w:val="20"/>
-        </w:rPr>
-        <w:t xml:space="preserve">Mr. Chandler has performed test planning, execution, reporting, and test range design for the 15 years as a Test Engineer, Range Engineer, and Cyber Research Engineer. Mr. Chandler’s testing has been focused on AFI 99-103 Developmental Test and Evaluation (DT&amp;E) and Contractor Testing of state-of-the-art Cyberspace Operations (CO) Systems.  Mr. Chandler has participated in the planning of AFI 99-103 Operational Test and Evaluation (OT&amp;E) events.  As part of a Combined Test Force, Mr. Chandler has evaluated and overseen Contractor sub-system testing, and OT&amp;E test plans.  In addition, Mr. Chandler has written and executed numerous DT&amp;E and Contractor test plans and reports providing the government with recommendations for systems’ acceptance.  Mr. Chandler has been the Test Director for several key DT&amp;E and Contractor tests of state-of-the-art IO systems.  Mr. Chandler’s DT&amp;E and Contractor test experience includes the following: </w:t>
+        <w:rPr/>
+      </w:pPr>
+      <w:r>
+        <w:rPr>
+          <w:rFonts w:ascii="Times New Roman" w:hAnsi="Times New Roman"/>
+          <w:sz w:val="20"/>
+        </w:rPr>
+        <w:t xml:space="preserve">Mr. Chandler has performed test planning, execution, reporting, and test range design for 15 years as a Test Engineer, Range Engineer, and Cyber Research Engineer. Mr. Chandler’s testing has been focused on AFI 99-103 Developmental Test and Evaluation (DT&amp;E) and Contractor Testing of state-of-the-art Cyberspace Operations (CO) Systems.  Mr. Chandler has participated in the planning of AFI 99-103 Operational Test and Evaluation (OT&amp;E) events.  As part of a Combined Test Force, Mr. Chandler has evaluated and overseen Contractor sub-system testing, and OT&amp;E test plans.  In addition, Mr. Chandler has written and executed numerous DT&amp;E and Contractor test plans and reports providing the government with recommendations for systems’ acceptance.  Mr. Chandler has been the Test Director for several key DT&amp;E and Contractor tests of state-of-the-art IO systems.  Mr. Chandler’s DT&amp;E and Contractor test experience includes the following: </w:t>
       </w:r>
     </w:p>
     <w:p>
@@ -890,10 +953,7 @@
         </w:tabs>
         <w:ind w:left="360" w:hanging="360"/>
         <w:jc w:val="both"/>
-        <w:rPr>
-          <w:rFonts w:ascii="Times New Roman" w:hAnsi="Times New Roman"/>
-          <w:sz w:val="20"/>
-        </w:rPr>
+        <w:rPr/>
       </w:pPr>
       <w:r>
         <w:rPr>
@@ -901,6 +961,28 @@
           <w:sz w:val="20"/>
         </w:rPr>
         <w:t>Co-developed a test engineer course to train new test engineers in the process of DT&amp;E testing</w:t>
+      </w:r>
+    </w:p>
+    <w:p>
+      <w:pPr>
+        <w:pStyle w:val="Normal"/>
+        <w:numPr>
+          <w:ilvl w:val="0"/>
+          <w:numId w:val="1"/>
+        </w:numPr>
+        <w:tabs>
+          <w:tab w:val="clear" w:pos="720"/>
+        </w:tabs>
+        <w:ind w:left="360" w:hanging="360"/>
+        <w:jc w:val="both"/>
+        <w:rPr/>
+      </w:pPr>
+      <w:r>
+        <w:rPr>
+          <w:rFonts w:ascii="Times New Roman" w:hAnsi="Times New Roman"/>
+          <w:sz w:val="20"/>
+        </w:rPr>
+        <w:t>Helped to setup, maintain, and utilize a NetApp Storage Area Network (SAN) that was used to hold test data during test execution as well as maintain OS virtual machine (VM) images that were used to create ad-hoc test network configurations</w:t>
       </w:r>
     </w:p>
     <w:p>
@@ -969,15 +1051,15 @@
         <w:tblLook w:noVBand="0" w:val="0000" w:noHBand="0" w:lastColumn="0" w:firstColumn="0" w:lastRow="0" w:firstRow="0"/>
       </w:tblPr>
       <w:tblGrid>
-        <w:gridCol w:w="4768"/>
-        <w:gridCol w:w="2521"/>
+        <w:gridCol w:w="4767"/>
+        <w:gridCol w:w="2522"/>
         <w:gridCol w:w="2091"/>
       </w:tblGrid>
       <w:tr>
         <w:trPr/>
         <w:tc>
           <w:tcPr>
-            <w:tcW w:w="4768" w:type="dxa"/>
+            <w:tcW w:w="4767" w:type="dxa"/>
             <w:tcBorders>
               <w:top w:val="single" w:sz="4" w:space="0" w:color="000000"/>
               <w:left w:val="single" w:sz="4" w:space="0" w:color="000000"/>
@@ -1007,7 +1089,7 @@
         </w:tc>
         <w:tc>
           <w:tcPr>
-            <w:tcW w:w="2521" w:type="dxa"/>
+            <w:tcW w:w="2522" w:type="dxa"/>
             <w:tcBorders>
               <w:top w:val="single" w:sz="4" w:space="0" w:color="000000"/>
               <w:left w:val="single" w:sz="4" w:space="0" w:color="000000"/>
@@ -1072,7 +1154,7 @@
         <w:trPr/>
         <w:tc>
           <w:tcPr>
-            <w:tcW w:w="4768" w:type="dxa"/>
+            <w:tcW w:w="4767" w:type="dxa"/>
             <w:tcBorders>
               <w:top w:val="single" w:sz="4" w:space="0" w:color="000000"/>
               <w:left w:val="single" w:sz="4" w:space="0" w:color="000000"/>
@@ -1099,7 +1181,7 @@
         </w:tc>
         <w:tc>
           <w:tcPr>
-            <w:tcW w:w="2521" w:type="dxa"/>
+            <w:tcW w:w="2522" w:type="dxa"/>
             <w:tcBorders>
               <w:top w:val="single" w:sz="4" w:space="0" w:color="000000"/>
               <w:left w:val="single" w:sz="4" w:space="0" w:color="000000"/>
@@ -1158,7 +1240,7 @@
         <w:trPr/>
         <w:tc>
           <w:tcPr>
-            <w:tcW w:w="4768" w:type="dxa"/>
+            <w:tcW w:w="4767" w:type="dxa"/>
             <w:tcBorders>
               <w:top w:val="single" w:sz="4" w:space="0" w:color="000000"/>
               <w:left w:val="single" w:sz="4" w:space="0" w:color="000000"/>
@@ -1185,7 +1267,7 @@
         </w:tc>
         <w:tc>
           <w:tcPr>
-            <w:tcW w:w="2521" w:type="dxa"/>
+            <w:tcW w:w="2522" w:type="dxa"/>
             <w:tcBorders>
               <w:top w:val="single" w:sz="4" w:space="0" w:color="000000"/>
               <w:left w:val="single" w:sz="4" w:space="0" w:color="000000"/>
@@ -1244,7 +1326,7 @@
         <w:trPr/>
         <w:tc>
           <w:tcPr>
-            <w:tcW w:w="4768" w:type="dxa"/>
+            <w:tcW w:w="4767" w:type="dxa"/>
             <w:tcBorders>
               <w:top w:val="single" w:sz="4" w:space="0" w:color="000000"/>
               <w:left w:val="single" w:sz="4" w:space="0" w:color="000000"/>
@@ -1271,7 +1353,7 @@
         </w:tc>
         <w:tc>
           <w:tcPr>
-            <w:tcW w:w="2521" w:type="dxa"/>
+            <w:tcW w:w="2522" w:type="dxa"/>
             <w:tcBorders>
               <w:top w:val="single" w:sz="4" w:space="0" w:color="000000"/>
               <w:left w:val="single" w:sz="4" w:space="0" w:color="000000"/>
@@ -1330,7 +1412,7 @@
         <w:trPr/>
         <w:tc>
           <w:tcPr>
-            <w:tcW w:w="4768" w:type="dxa"/>
+            <w:tcW w:w="4767" w:type="dxa"/>
             <w:tcBorders>
               <w:top w:val="single" w:sz="4" w:space="0" w:color="000000"/>
               <w:left w:val="single" w:sz="4" w:space="0" w:color="000000"/>
@@ -1357,7 +1439,7 @@
         </w:tc>
         <w:tc>
           <w:tcPr>
-            <w:tcW w:w="2521" w:type="dxa"/>
+            <w:tcW w:w="2522" w:type="dxa"/>
             <w:tcBorders>
               <w:top w:val="single" w:sz="4" w:space="0" w:color="000000"/>
               <w:left w:val="single" w:sz="4" w:space="0" w:color="000000"/>
@@ -1416,7 +1498,7 @@
         <w:trPr/>
         <w:tc>
           <w:tcPr>
-            <w:tcW w:w="4768" w:type="dxa"/>
+            <w:tcW w:w="4767" w:type="dxa"/>
             <w:tcBorders>
               <w:top w:val="single" w:sz="4" w:space="0" w:color="000000"/>
               <w:left w:val="single" w:sz="4" w:space="0" w:color="000000"/>
@@ -1443,7 +1525,7 @@
         </w:tc>
         <w:tc>
           <w:tcPr>
-            <w:tcW w:w="2521" w:type="dxa"/>
+            <w:tcW w:w="2522" w:type="dxa"/>
             <w:tcBorders>
               <w:top w:val="single" w:sz="4" w:space="0" w:color="000000"/>
               <w:left w:val="single" w:sz="4" w:space="0" w:color="000000"/>
@@ -1502,7 +1584,7 @@
         <w:trPr/>
         <w:tc>
           <w:tcPr>
-            <w:tcW w:w="4768" w:type="dxa"/>
+            <w:tcW w:w="4767" w:type="dxa"/>
             <w:tcBorders>
               <w:top w:val="single" w:sz="4" w:space="0" w:color="000000"/>
               <w:left w:val="single" w:sz="4" w:space="0" w:color="000000"/>
@@ -1529,7 +1611,7 @@
         </w:tc>
         <w:tc>
           <w:tcPr>
-            <w:tcW w:w="2521" w:type="dxa"/>
+            <w:tcW w:w="2522" w:type="dxa"/>
             <w:tcBorders>
               <w:top w:val="single" w:sz="4" w:space="0" w:color="000000"/>
               <w:left w:val="single" w:sz="4" w:space="0" w:color="000000"/>
@@ -1588,7 +1670,7 @@
         <w:trPr/>
         <w:tc>
           <w:tcPr>
-            <w:tcW w:w="4768" w:type="dxa"/>
+            <w:tcW w:w="4767" w:type="dxa"/>
             <w:tcBorders>
               <w:top w:val="single" w:sz="4" w:space="0" w:color="000000"/>
               <w:left w:val="single" w:sz="4" w:space="0" w:color="000000"/>
@@ -1618,7 +1700,7 @@
         </w:tc>
         <w:tc>
           <w:tcPr>
-            <w:tcW w:w="2521" w:type="dxa"/>
+            <w:tcW w:w="2522" w:type="dxa"/>
             <w:tcBorders>
               <w:top w:val="single" w:sz="4" w:space="0" w:color="000000"/>
               <w:left w:val="single" w:sz="4" w:space="0" w:color="000000"/>
@@ -1683,7 +1765,7 @@
         <w:trPr/>
         <w:tc>
           <w:tcPr>
-            <w:tcW w:w="4768" w:type="dxa"/>
+            <w:tcW w:w="4767" w:type="dxa"/>
             <w:tcBorders>
               <w:top w:val="single" w:sz="4" w:space="0" w:color="000000"/>
               <w:left w:val="single" w:sz="4" w:space="0" w:color="000000"/>
@@ -1710,7 +1792,7 @@
         </w:tc>
         <w:tc>
           <w:tcPr>
-            <w:tcW w:w="2521" w:type="dxa"/>
+            <w:tcW w:w="2522" w:type="dxa"/>
             <w:tcBorders>
               <w:top w:val="single" w:sz="4" w:space="0" w:color="000000"/>
               <w:left w:val="single" w:sz="4" w:space="0" w:color="000000"/>
@@ -1769,7 +1851,7 @@
         <w:trPr/>
         <w:tc>
           <w:tcPr>
-            <w:tcW w:w="4768" w:type="dxa"/>
+            <w:tcW w:w="4767" w:type="dxa"/>
             <w:tcBorders>
               <w:top w:val="single" w:sz="4" w:space="0" w:color="000000"/>
               <w:left w:val="single" w:sz="4" w:space="0" w:color="000000"/>
@@ -1796,7 +1878,7 @@
         </w:tc>
         <w:tc>
           <w:tcPr>
-            <w:tcW w:w="2521" w:type="dxa"/>
+            <w:tcW w:w="2522" w:type="dxa"/>
             <w:tcBorders>
               <w:top w:val="single" w:sz="4" w:space="0" w:color="000000"/>
               <w:left w:val="single" w:sz="4" w:space="0" w:color="000000"/>
@@ -1855,7 +1937,7 @@
         <w:trPr/>
         <w:tc>
           <w:tcPr>
-            <w:tcW w:w="4768" w:type="dxa"/>
+            <w:tcW w:w="4767" w:type="dxa"/>
             <w:tcBorders>
               <w:top w:val="single" w:sz="4" w:space="0" w:color="000000"/>
               <w:left w:val="single" w:sz="4" w:space="0" w:color="000000"/>
@@ -1882,7 +1964,7 @@
         </w:tc>
         <w:tc>
           <w:tcPr>
-            <w:tcW w:w="2521" w:type="dxa"/>
+            <w:tcW w:w="2522" w:type="dxa"/>
             <w:tcBorders>
               <w:top w:val="single" w:sz="4" w:space="0" w:color="000000"/>
               <w:left w:val="single" w:sz="4" w:space="0" w:color="000000"/>
@@ -1941,7 +2023,7 @@
         <w:trPr/>
         <w:tc>
           <w:tcPr>
-            <w:tcW w:w="4768" w:type="dxa"/>
+            <w:tcW w:w="4767" w:type="dxa"/>
             <w:tcBorders>
               <w:top w:val="single" w:sz="4" w:space="0" w:color="000000"/>
               <w:left w:val="single" w:sz="4" w:space="0" w:color="000000"/>
@@ -1968,7 +2050,7 @@
         </w:tc>
         <w:tc>
           <w:tcPr>
-            <w:tcW w:w="2521" w:type="dxa"/>
+            <w:tcW w:w="2522" w:type="dxa"/>
             <w:tcBorders>
               <w:top w:val="single" w:sz="4" w:space="0" w:color="000000"/>
               <w:left w:val="single" w:sz="4" w:space="0" w:color="000000"/>
@@ -2027,7 +2109,7 @@
         <w:trPr/>
         <w:tc>
           <w:tcPr>
-            <w:tcW w:w="4768" w:type="dxa"/>
+            <w:tcW w:w="4767" w:type="dxa"/>
             <w:tcBorders>
               <w:top w:val="single" w:sz="4" w:space="0" w:color="000000"/>
               <w:left w:val="single" w:sz="4" w:space="0" w:color="000000"/>
@@ -2054,7 +2136,7 @@
         </w:tc>
         <w:tc>
           <w:tcPr>
-            <w:tcW w:w="2521" w:type="dxa"/>
+            <w:tcW w:w="2522" w:type="dxa"/>
             <w:tcBorders>
               <w:top w:val="single" w:sz="4" w:space="0" w:color="000000"/>
               <w:left w:val="single" w:sz="4" w:space="0" w:color="000000"/>
@@ -2113,7 +2195,7 @@
         <w:trPr/>
         <w:tc>
           <w:tcPr>
-            <w:tcW w:w="4768" w:type="dxa"/>
+            <w:tcW w:w="4767" w:type="dxa"/>
             <w:tcBorders>
               <w:top w:val="single" w:sz="4" w:space="0" w:color="000000"/>
               <w:left w:val="single" w:sz="4" w:space="0" w:color="000000"/>
@@ -2140,7 +2222,7 @@
         </w:tc>
         <w:tc>
           <w:tcPr>
-            <w:tcW w:w="2521" w:type="dxa"/>
+            <w:tcW w:w="2522" w:type="dxa"/>
             <w:tcBorders>
               <w:top w:val="single" w:sz="4" w:space="0" w:color="000000"/>
               <w:left w:val="single" w:sz="4" w:space="0" w:color="000000"/>
@@ -2199,7 +2281,7 @@
         <w:trPr/>
         <w:tc>
           <w:tcPr>
-            <w:tcW w:w="4768" w:type="dxa"/>
+            <w:tcW w:w="4767" w:type="dxa"/>
             <w:tcBorders>
               <w:top w:val="single" w:sz="4" w:space="0" w:color="000000"/>
               <w:left w:val="single" w:sz="4" w:space="0" w:color="000000"/>
@@ -2226,7 +2308,7 @@
         </w:tc>
         <w:tc>
           <w:tcPr>
-            <w:tcW w:w="2521" w:type="dxa"/>
+            <w:tcW w:w="2522" w:type="dxa"/>
             <w:tcBorders>
               <w:top w:val="single" w:sz="4" w:space="0" w:color="000000"/>
               <w:left w:val="single" w:sz="4" w:space="0" w:color="000000"/>
@@ -2285,7 +2367,7 @@
         <w:trPr/>
         <w:tc>
           <w:tcPr>
-            <w:tcW w:w="4768" w:type="dxa"/>
+            <w:tcW w:w="4767" w:type="dxa"/>
             <w:tcBorders>
               <w:top w:val="single" w:sz="4" w:space="0" w:color="000000"/>
               <w:left w:val="single" w:sz="4" w:space="0" w:color="000000"/>
@@ -2312,7 +2394,7 @@
         </w:tc>
         <w:tc>
           <w:tcPr>
-            <w:tcW w:w="2521" w:type="dxa"/>
+            <w:tcW w:w="2522" w:type="dxa"/>
             <w:tcBorders>
               <w:top w:val="single" w:sz="4" w:space="0" w:color="000000"/>
               <w:left w:val="single" w:sz="4" w:space="0" w:color="000000"/>
@@ -2371,7 +2453,7 @@
         <w:trPr/>
         <w:tc>
           <w:tcPr>
-            <w:tcW w:w="4768" w:type="dxa"/>
+            <w:tcW w:w="4767" w:type="dxa"/>
             <w:tcBorders>
               <w:top w:val="single" w:sz="4" w:space="0" w:color="000000"/>
               <w:left w:val="single" w:sz="4" w:space="0" w:color="000000"/>
@@ -2398,7 +2480,7 @@
         </w:tc>
         <w:tc>
           <w:tcPr>
-            <w:tcW w:w="2521" w:type="dxa"/>
+            <w:tcW w:w="2522" w:type="dxa"/>
             <w:tcBorders>
               <w:top w:val="single" w:sz="4" w:space="0" w:color="000000"/>
               <w:left w:val="single" w:sz="4" w:space="0" w:color="000000"/>
@@ -2457,7 +2539,7 @@
         <w:trPr/>
         <w:tc>
           <w:tcPr>
-            <w:tcW w:w="4768" w:type="dxa"/>
+            <w:tcW w:w="4767" w:type="dxa"/>
             <w:tcBorders>
               <w:top w:val="single" w:sz="4" w:space="0" w:color="000000"/>
               <w:left w:val="single" w:sz="4" w:space="0" w:color="000000"/>
@@ -2484,7 +2566,7 @@
         </w:tc>
         <w:tc>
           <w:tcPr>
-            <w:tcW w:w="2521" w:type="dxa"/>
+            <w:tcW w:w="2522" w:type="dxa"/>
             <w:tcBorders>
               <w:top w:val="single" w:sz="4" w:space="0" w:color="000000"/>
               <w:left w:val="single" w:sz="4" w:space="0" w:color="000000"/>
@@ -2543,7 +2625,7 @@
         <w:trPr/>
         <w:tc>
           <w:tcPr>
-            <w:tcW w:w="4768" w:type="dxa"/>
+            <w:tcW w:w="4767" w:type="dxa"/>
             <w:tcBorders>
               <w:top w:val="single" w:sz="4" w:space="0" w:color="000000"/>
               <w:left w:val="single" w:sz="4" w:space="0" w:color="000000"/>
@@ -2570,7 +2652,7 @@
         </w:tc>
         <w:tc>
           <w:tcPr>
-            <w:tcW w:w="2521" w:type="dxa"/>
+            <w:tcW w:w="2522" w:type="dxa"/>
             <w:tcBorders>
               <w:top w:val="single" w:sz="4" w:space="0" w:color="000000"/>
               <w:left w:val="single" w:sz="4" w:space="0" w:color="000000"/>
@@ -2629,7 +2711,7 @@
         <w:trPr/>
         <w:tc>
           <w:tcPr>
-            <w:tcW w:w="4768" w:type="dxa"/>
+            <w:tcW w:w="4767" w:type="dxa"/>
             <w:tcBorders>
               <w:top w:val="single" w:sz="4" w:space="0" w:color="000000"/>
               <w:left w:val="single" w:sz="4" w:space="0" w:color="000000"/>
@@ -2656,7 +2738,7 @@
         </w:tc>
         <w:tc>
           <w:tcPr>
-            <w:tcW w:w="2521" w:type="dxa"/>
+            <w:tcW w:w="2522" w:type="dxa"/>
             <w:tcBorders>
               <w:top w:val="single" w:sz="4" w:space="0" w:color="000000"/>
               <w:left w:val="single" w:sz="4" w:space="0" w:color="000000"/>
@@ -2715,7 +2797,7 @@
         <w:trPr/>
         <w:tc>
           <w:tcPr>
-            <w:tcW w:w="4768" w:type="dxa"/>
+            <w:tcW w:w="4767" w:type="dxa"/>
             <w:tcBorders>
               <w:top w:val="single" w:sz="4" w:space="0" w:color="000000"/>
               <w:left w:val="single" w:sz="4" w:space="0" w:color="000000"/>
@@ -2742,7 +2824,7 @@
         </w:tc>
         <w:tc>
           <w:tcPr>
-            <w:tcW w:w="2521" w:type="dxa"/>
+            <w:tcW w:w="2522" w:type="dxa"/>
             <w:tcBorders>
               <w:top w:val="single" w:sz="4" w:space="0" w:color="000000"/>
               <w:left w:val="single" w:sz="4" w:space="0" w:color="000000"/>
@@ -2801,7 +2883,7 @@
         <w:trPr/>
         <w:tc>
           <w:tcPr>
-            <w:tcW w:w="4768" w:type="dxa"/>
+            <w:tcW w:w="4767" w:type="dxa"/>
             <w:tcBorders>
               <w:top w:val="single" w:sz="4" w:space="0" w:color="000000"/>
               <w:left w:val="single" w:sz="4" w:space="0" w:color="000000"/>
@@ -2828,7 +2910,7 @@
         </w:tc>
         <w:tc>
           <w:tcPr>
-            <w:tcW w:w="2521" w:type="dxa"/>
+            <w:tcW w:w="2522" w:type="dxa"/>
             <w:tcBorders>
               <w:top w:val="single" w:sz="4" w:space="0" w:color="000000"/>
               <w:left w:val="single" w:sz="4" w:space="0" w:color="000000"/>
@@ -2887,7 +2969,7 @@
         <w:trPr/>
         <w:tc>
           <w:tcPr>
-            <w:tcW w:w="4768" w:type="dxa"/>
+            <w:tcW w:w="4767" w:type="dxa"/>
             <w:tcBorders>
               <w:top w:val="single" w:sz="4" w:space="0" w:color="000000"/>
               <w:left w:val="single" w:sz="4" w:space="0" w:color="000000"/>
@@ -2914,7 +2996,7 @@
         </w:tc>
         <w:tc>
           <w:tcPr>
-            <w:tcW w:w="2521" w:type="dxa"/>
+            <w:tcW w:w="2522" w:type="dxa"/>
             <w:tcBorders>
               <w:top w:val="single" w:sz="4" w:space="0" w:color="000000"/>
               <w:left w:val="single" w:sz="4" w:space="0" w:color="000000"/>
@@ -2973,7 +3055,7 @@
         <w:trPr/>
         <w:tc>
           <w:tcPr>
-            <w:tcW w:w="4768" w:type="dxa"/>
+            <w:tcW w:w="4767" w:type="dxa"/>
             <w:tcBorders>
               <w:top w:val="single" w:sz="4" w:space="0" w:color="000000"/>
               <w:left w:val="single" w:sz="4" w:space="0" w:color="000000"/>
@@ -3000,7 +3082,7 @@
         </w:tc>
         <w:tc>
           <w:tcPr>
-            <w:tcW w:w="2521" w:type="dxa"/>
+            <w:tcW w:w="2522" w:type="dxa"/>
             <w:tcBorders>
               <w:top w:val="single" w:sz="4" w:space="0" w:color="000000"/>
               <w:left w:val="single" w:sz="4" w:space="0" w:color="000000"/>
@@ -3059,7 +3141,7 @@
         <w:trPr/>
         <w:tc>
           <w:tcPr>
-            <w:tcW w:w="4768" w:type="dxa"/>
+            <w:tcW w:w="4767" w:type="dxa"/>
             <w:tcBorders>
               <w:top w:val="single" w:sz="4" w:space="0" w:color="000000"/>
               <w:left w:val="single" w:sz="4" w:space="0" w:color="000000"/>
@@ -3089,7 +3171,7 @@
         </w:tc>
         <w:tc>
           <w:tcPr>
-            <w:tcW w:w="2521" w:type="dxa"/>
+            <w:tcW w:w="2522" w:type="dxa"/>
             <w:tcBorders>
               <w:top w:val="single" w:sz="4" w:space="0" w:color="000000"/>
               <w:left w:val="single" w:sz="4" w:space="0" w:color="000000"/>
@@ -3154,7 +3236,7 @@
         <w:trPr/>
         <w:tc>
           <w:tcPr>
-            <w:tcW w:w="4768" w:type="dxa"/>
+            <w:tcW w:w="4767" w:type="dxa"/>
             <w:tcBorders>
               <w:top w:val="single" w:sz="4" w:space="0" w:color="000000"/>
               <w:left w:val="single" w:sz="4" w:space="0" w:color="000000"/>
@@ -3181,7 +3263,7 @@
         </w:tc>
         <w:tc>
           <w:tcPr>
-            <w:tcW w:w="2521" w:type="dxa"/>
+            <w:tcW w:w="2522" w:type="dxa"/>
             <w:tcBorders>
               <w:top w:val="single" w:sz="4" w:space="0" w:color="000000"/>
               <w:left w:val="single" w:sz="4" w:space="0" w:color="000000"/>
@@ -3240,7 +3322,7 @@
         <w:trPr/>
         <w:tc>
           <w:tcPr>
-            <w:tcW w:w="4768" w:type="dxa"/>
+            <w:tcW w:w="4767" w:type="dxa"/>
             <w:tcBorders>
               <w:top w:val="single" w:sz="4" w:space="0" w:color="000000"/>
               <w:left w:val="single" w:sz="4" w:space="0" w:color="000000"/>
@@ -3267,7 +3349,7 @@
         </w:tc>
         <w:tc>
           <w:tcPr>
-            <w:tcW w:w="2521" w:type="dxa"/>
+            <w:tcW w:w="2522" w:type="dxa"/>
             <w:tcBorders>
               <w:top w:val="single" w:sz="4" w:space="0" w:color="000000"/>
               <w:left w:val="single" w:sz="4" w:space="0" w:color="000000"/>
@@ -3326,7 +3408,7 @@
         <w:trPr/>
         <w:tc>
           <w:tcPr>
-            <w:tcW w:w="4768" w:type="dxa"/>
+            <w:tcW w:w="4767" w:type="dxa"/>
             <w:tcBorders>
               <w:top w:val="single" w:sz="4" w:space="0" w:color="000000"/>
               <w:left w:val="single" w:sz="4" w:space="0" w:color="000000"/>
@@ -3353,7 +3435,7 @@
         </w:tc>
         <w:tc>
           <w:tcPr>
-            <w:tcW w:w="2521" w:type="dxa"/>
+            <w:tcW w:w="2522" w:type="dxa"/>
             <w:tcBorders>
               <w:top w:val="single" w:sz="4" w:space="0" w:color="000000"/>
               <w:left w:val="single" w:sz="4" w:space="0" w:color="000000"/>
@@ -3412,7 +3494,7 @@
         <w:trPr/>
         <w:tc>
           <w:tcPr>
-            <w:tcW w:w="4768" w:type="dxa"/>
+            <w:tcW w:w="4767" w:type="dxa"/>
             <w:tcBorders>
               <w:top w:val="single" w:sz="4" w:space="0" w:color="000000"/>
               <w:left w:val="single" w:sz="4" w:space="0" w:color="000000"/>
@@ -3439,7 +3521,7 @@
         </w:tc>
         <w:tc>
           <w:tcPr>
-            <w:tcW w:w="2521" w:type="dxa"/>
+            <w:tcW w:w="2522" w:type="dxa"/>
             <w:tcBorders>
               <w:top w:val="single" w:sz="4" w:space="0" w:color="000000"/>
               <w:left w:val="single" w:sz="4" w:space="0" w:color="000000"/>
@@ -3498,7 +3580,7 @@
         <w:trPr/>
         <w:tc>
           <w:tcPr>
-            <w:tcW w:w="4768" w:type="dxa"/>
+            <w:tcW w:w="4767" w:type="dxa"/>
             <w:tcBorders>
               <w:top w:val="single" w:sz="4" w:space="0" w:color="000000"/>
               <w:left w:val="single" w:sz="4" w:space="0" w:color="000000"/>
@@ -3525,7 +3607,7 @@
         </w:tc>
         <w:tc>
           <w:tcPr>
-            <w:tcW w:w="2521" w:type="dxa"/>
+            <w:tcW w:w="2522" w:type="dxa"/>
             <w:tcBorders>
               <w:top w:val="single" w:sz="4" w:space="0" w:color="000000"/>
               <w:left w:val="single" w:sz="4" w:space="0" w:color="000000"/>
@@ -3584,7 +3666,7 @@
         <w:trPr/>
         <w:tc>
           <w:tcPr>
-            <w:tcW w:w="4768" w:type="dxa"/>
+            <w:tcW w:w="4767" w:type="dxa"/>
             <w:tcBorders>
               <w:top w:val="single" w:sz="4" w:space="0" w:color="000000"/>
               <w:left w:val="single" w:sz="4" w:space="0" w:color="000000"/>
@@ -3611,7 +3693,7 @@
         </w:tc>
         <w:tc>
           <w:tcPr>
-            <w:tcW w:w="2521" w:type="dxa"/>
+            <w:tcW w:w="2522" w:type="dxa"/>
             <w:tcBorders>
               <w:top w:val="single" w:sz="4" w:space="0" w:color="000000"/>
               <w:left w:val="single" w:sz="4" w:space="0" w:color="000000"/>
@@ -3670,7 +3752,7 @@
         <w:trPr/>
         <w:tc>
           <w:tcPr>
-            <w:tcW w:w="4768" w:type="dxa"/>
+            <w:tcW w:w="4767" w:type="dxa"/>
             <w:tcBorders>
               <w:top w:val="single" w:sz="4" w:space="0" w:color="000000"/>
               <w:left w:val="single" w:sz="4" w:space="0" w:color="000000"/>
@@ -3697,7 +3779,7 @@
         </w:tc>
         <w:tc>
           <w:tcPr>
-            <w:tcW w:w="2521" w:type="dxa"/>
+            <w:tcW w:w="2522" w:type="dxa"/>
             <w:tcBorders>
               <w:top w:val="single" w:sz="4" w:space="0" w:color="000000"/>
               <w:left w:val="single" w:sz="4" w:space="0" w:color="000000"/>
@@ -3756,7 +3838,7 @@
         <w:trPr/>
         <w:tc>
           <w:tcPr>
-            <w:tcW w:w="4768" w:type="dxa"/>
+            <w:tcW w:w="4767" w:type="dxa"/>
             <w:tcBorders>
               <w:top w:val="single" w:sz="4" w:space="0" w:color="000000"/>
               <w:left w:val="single" w:sz="4" w:space="0" w:color="000000"/>
@@ -3783,7 +3865,7 @@
         </w:tc>
         <w:tc>
           <w:tcPr>
-            <w:tcW w:w="2521" w:type="dxa"/>
+            <w:tcW w:w="2522" w:type="dxa"/>
             <w:tcBorders>
               <w:top w:val="single" w:sz="4" w:space="0" w:color="000000"/>
               <w:left w:val="single" w:sz="4" w:space="0" w:color="000000"/>
@@ -3842,7 +3924,7 @@
         <w:trPr/>
         <w:tc>
           <w:tcPr>
-            <w:tcW w:w="4768" w:type="dxa"/>
+            <w:tcW w:w="4767" w:type="dxa"/>
             <w:tcBorders>
               <w:top w:val="single" w:sz="4" w:space="0" w:color="000000"/>
               <w:left w:val="single" w:sz="4" w:space="0" w:color="000000"/>
@@ -3869,7 +3951,7 @@
         </w:tc>
         <w:tc>
           <w:tcPr>
-            <w:tcW w:w="2521" w:type="dxa"/>
+            <w:tcW w:w="2522" w:type="dxa"/>
             <w:tcBorders>
               <w:top w:val="single" w:sz="4" w:space="0" w:color="000000"/>
               <w:left w:val="single" w:sz="4" w:space="0" w:color="000000"/>
@@ -3928,7 +4010,7 @@
         <w:trPr/>
         <w:tc>
           <w:tcPr>
-            <w:tcW w:w="4768" w:type="dxa"/>
+            <w:tcW w:w="4767" w:type="dxa"/>
             <w:tcBorders>
               <w:top w:val="single" w:sz="4" w:space="0" w:color="000000"/>
               <w:left w:val="single" w:sz="4" w:space="0" w:color="000000"/>
@@ -3955,7 +4037,7 @@
         </w:tc>
         <w:tc>
           <w:tcPr>
-            <w:tcW w:w="2521" w:type="dxa"/>
+            <w:tcW w:w="2522" w:type="dxa"/>
             <w:tcBorders>
               <w:top w:val="single" w:sz="4" w:space="0" w:color="000000"/>
               <w:left w:val="single" w:sz="4" w:space="0" w:color="000000"/>
@@ -4014,7 +4096,7 @@
         <w:trPr/>
         <w:tc>
           <w:tcPr>
-            <w:tcW w:w="4768" w:type="dxa"/>
+            <w:tcW w:w="4767" w:type="dxa"/>
             <w:tcBorders>
               <w:top w:val="single" w:sz="4" w:space="0" w:color="000000"/>
               <w:left w:val="single" w:sz="4" w:space="0" w:color="000000"/>
@@ -4041,7 +4123,7 @@
         </w:tc>
         <w:tc>
           <w:tcPr>
-            <w:tcW w:w="2521" w:type="dxa"/>
+            <w:tcW w:w="2522" w:type="dxa"/>
             <w:tcBorders>
               <w:top w:val="single" w:sz="4" w:space="0" w:color="000000"/>
               <w:left w:val="single" w:sz="4" w:space="0" w:color="000000"/>
@@ -4100,7 +4182,7 @@
         <w:trPr/>
         <w:tc>
           <w:tcPr>
-            <w:tcW w:w="4768" w:type="dxa"/>
+            <w:tcW w:w="4767" w:type="dxa"/>
             <w:tcBorders>
               <w:top w:val="single" w:sz="4" w:space="0" w:color="000000"/>
               <w:left w:val="single" w:sz="4" w:space="0" w:color="000000"/>
@@ -4127,7 +4209,7 @@
         </w:tc>
         <w:tc>
           <w:tcPr>
-            <w:tcW w:w="2521" w:type="dxa"/>
+            <w:tcW w:w="2522" w:type="dxa"/>
             <w:tcBorders>
               <w:top w:val="single" w:sz="4" w:space="0" w:color="000000"/>
               <w:left w:val="single" w:sz="4" w:space="0" w:color="000000"/>
@@ -4186,7 +4268,7 @@
         <w:trPr/>
         <w:tc>
           <w:tcPr>
-            <w:tcW w:w="4768" w:type="dxa"/>
+            <w:tcW w:w="4767" w:type="dxa"/>
             <w:tcBorders>
               <w:top w:val="single" w:sz="4" w:space="0" w:color="000000"/>
               <w:left w:val="single" w:sz="4" w:space="0" w:color="000000"/>
@@ -4213,7 +4295,7 @@
         </w:tc>
         <w:tc>
           <w:tcPr>
-            <w:tcW w:w="2521" w:type="dxa"/>
+            <w:tcW w:w="2522" w:type="dxa"/>
             <w:tcBorders>
               <w:top w:val="single" w:sz="4" w:space="0" w:color="000000"/>
               <w:left w:val="single" w:sz="4" w:space="0" w:color="000000"/>
@@ -4272,7 +4354,7 @@
         <w:trPr/>
         <w:tc>
           <w:tcPr>
-            <w:tcW w:w="4768" w:type="dxa"/>
+            <w:tcW w:w="4767" w:type="dxa"/>
             <w:tcBorders>
               <w:top w:val="single" w:sz="4" w:space="0" w:color="000000"/>
               <w:left w:val="single" w:sz="4" w:space="0" w:color="000000"/>
@@ -4299,7 +4381,7 @@
         </w:tc>
         <w:tc>
           <w:tcPr>
-            <w:tcW w:w="2521" w:type="dxa"/>
+            <w:tcW w:w="2522" w:type="dxa"/>
             <w:tcBorders>
               <w:top w:val="single" w:sz="4" w:space="0" w:color="000000"/>
               <w:left w:val="single" w:sz="4" w:space="0" w:color="000000"/>
@@ -4358,7 +4440,7 @@
         <w:trPr/>
         <w:tc>
           <w:tcPr>
-            <w:tcW w:w="4768" w:type="dxa"/>
+            <w:tcW w:w="4767" w:type="dxa"/>
             <w:tcBorders>
               <w:top w:val="single" w:sz="4" w:space="0" w:color="000000"/>
               <w:left w:val="single" w:sz="4" w:space="0" w:color="000000"/>
@@ -4390,7 +4472,7 @@
         </w:tc>
         <w:tc>
           <w:tcPr>
-            <w:tcW w:w="2521" w:type="dxa"/>
+            <w:tcW w:w="2522" w:type="dxa"/>
             <w:tcBorders>
               <w:top w:val="single" w:sz="4" w:space="0" w:color="000000"/>
               <w:left w:val="single" w:sz="4" w:space="0" w:color="000000"/>
@@ -4454,7 +4536,7 @@
         <w:trPr/>
         <w:tc>
           <w:tcPr>
-            <w:tcW w:w="4768" w:type="dxa"/>
+            <w:tcW w:w="4767" w:type="dxa"/>
             <w:tcBorders>
               <w:top w:val="single" w:sz="4" w:space="0" w:color="000000"/>
               <w:left w:val="single" w:sz="4" w:space="0" w:color="000000"/>
@@ -4481,7 +4563,7 @@
         </w:tc>
         <w:tc>
           <w:tcPr>
-            <w:tcW w:w="2521" w:type="dxa"/>
+            <w:tcW w:w="2522" w:type="dxa"/>
             <w:tcBorders>
               <w:top w:val="single" w:sz="4" w:space="0" w:color="000000"/>
               <w:left w:val="single" w:sz="4" w:space="0" w:color="000000"/>
@@ -4540,7 +4622,7 @@
         <w:trPr/>
         <w:tc>
           <w:tcPr>
-            <w:tcW w:w="4768" w:type="dxa"/>
+            <w:tcW w:w="4767" w:type="dxa"/>
             <w:tcBorders>
               <w:top w:val="single" w:sz="4" w:space="0" w:color="000000"/>
               <w:left w:val="single" w:sz="4" w:space="0" w:color="000000"/>
@@ -4567,7 +4649,7 @@
         </w:tc>
         <w:tc>
           <w:tcPr>
-            <w:tcW w:w="2521" w:type="dxa"/>
+            <w:tcW w:w="2522" w:type="dxa"/>
             <w:tcBorders>
               <w:top w:val="single" w:sz="4" w:space="0" w:color="000000"/>
               <w:left w:val="single" w:sz="4" w:space="0" w:color="000000"/>
@@ -4630,55 +4712,18 @@
         <w:jc w:val="both"/>
         <w:rPr>
           <w:rFonts w:ascii="Times New Roman" w:hAnsi="Times New Roman"/>
-          <w:ins w:id="1" w:author="Unknown Author" w:date="2018-06-04T15:14:09Z"/>
           <w:i/>
           <w:i/>
           <w:sz w:val="20"/>
         </w:rPr>
       </w:pPr>
-      <w:ins w:id="0" w:author="Unknown Author" w:date="2018-06-04T15:14:09Z">
-        <w:r>
-          <w:rPr/>
-        </w:r>
-      </w:ins>
-    </w:p>
-    <w:p>
-      <w:pPr>
-        <w:pStyle w:val="Resumetitles"/>
-        <w:spacing w:lineRule="exact" w:line="362"/>
-        <w:jc w:val="both"/>
-        <w:rPr>
-          <w:rFonts w:ascii="Times New Roman" w:hAnsi="Times New Roman"/>
-          <w:del w:id="3" w:author="Unknown Author" w:date="2018-06-04T15:13:50Z"/>
+      <w:r>
+        <w:rPr>
+          <w:rFonts w:ascii="Times New Roman" w:hAnsi="Times New Roman"/>
           <w:i/>
-          <w:i/>
-          <w:sz w:val="20"/>
-        </w:rPr>
-      </w:pPr>
-      <w:del w:id="2" w:author="Unknown Author" w:date="2018-06-04T15:13:50Z">
-        <w:r>
-          <w:rPr/>
-        </w:r>
-      </w:del>
-    </w:p>
-    <w:p>
-      <w:pPr>
-        <w:pStyle w:val="Resumetitles"/>
-        <w:spacing w:lineRule="exact" w:line="362"/>
-        <w:jc w:val="both"/>
-        <w:rPr>
-          <w:rFonts w:ascii="Times New Roman" w:hAnsi="Times New Roman"/>
-          <w:del w:id="5" w:author="Unknown Author" w:date="2018-06-04T15:12:48Z"/>
-          <w:i/>
-          <w:i/>
-          <w:sz w:val="20"/>
-        </w:rPr>
-      </w:pPr>
-      <w:del w:id="4" w:author="Unknown Author" w:date="2018-06-04T15:12:48Z">
-        <w:r>
-          <w:rPr/>
-        </w:r>
-      </w:del>
+          <w:sz w:val="20"/>
+        </w:rPr>
+      </w:r>
     </w:p>
     <w:p>
       <w:pPr>
@@ -4758,118 +4803,56 @@
           <w:sz w:val="20"/>
         </w:rPr>
       </w:pPr>
-      <w:ins w:id="6" w:author="Unknown Author" w:date="2018-06-04T15:22:51Z">
-        <w:r>
-          <w:rPr>
-            <w:rFonts w:ascii="Times New Roman" w:hAnsi="Times New Roman"/>
-            <w:b/>
-            <w:bCs/>
-            <w:sz w:val="20"/>
-          </w:rPr>
-          <w:t>System Administration</w:t>
-        </w:r>
-      </w:ins>
-      <w:ins w:id="7" w:author="Unknown Author" w:date="2018-06-04T15:22:51Z">
-        <w:r>
-          <w:rPr>
-            <w:rFonts w:ascii="Times New Roman" w:hAnsi="Times New Roman"/>
-            <w:sz w:val="20"/>
-          </w:rPr>
-          <w:t>:</w:t>
-        </w:r>
-      </w:ins>
-      <w:ins w:id="8" w:author="Unknown Author" w:date="2018-06-04T15:23:11Z">
-        <w:r>
-          <w:rPr>
-            <w:rFonts w:ascii="Times New Roman" w:hAnsi="Times New Roman"/>
-            <w:sz w:val="20"/>
-          </w:rPr>
-          <w:t xml:space="preserve">  Scipting/Programming languages (Bash/Sh, Python, Sed), Ansible, O</w:t>
-        </w:r>
-      </w:ins>
-      <w:ins w:id="9" w:author="Unknown Author" w:date="2018-06-04T15:24:00Z">
-        <w:r>
-          <w:rPr>
-            <w:rFonts w:ascii="Times New Roman" w:hAnsi="Times New Roman"/>
-            <w:sz w:val="20"/>
-          </w:rPr>
-          <w:t>penstack, Docker, VMWare ESIx, Virtualbox, Vagrant, Linux OS (Ubuntu, Debian, Fedora, CentOS, RHEL</w:t>
-        </w:r>
-      </w:ins>
-      <w:ins w:id="10" w:author="Unknown Author" w:date="2018-06-04T15:25:03Z">
-        <w:r>
-          <w:rPr>
-            <w:rFonts w:ascii="Times New Roman" w:hAnsi="Times New Roman"/>
-            <w:sz w:val="20"/>
-          </w:rPr>
-          <w:t>), Windows OS (XP, 7, 8, 8.1, 10, Server 2003, Server 2012, Server 2016).</w:t>
-        </w:r>
-      </w:ins>
+      <w:r>
+        <w:rPr>
+          <w:rFonts w:ascii="Times New Roman" w:hAnsi="Times New Roman"/>
+          <w:b/>
+          <w:bCs/>
+          <w:sz w:val="20"/>
+        </w:rPr>
+        <w:t>System Administration</w:t>
+      </w:r>
+      <w:r>
+        <w:rPr>
+          <w:rFonts w:ascii="Times New Roman" w:hAnsi="Times New Roman"/>
+          <w:sz w:val="20"/>
+        </w:rPr>
+        <w:t>:  Scipting/Programming languages (Bash/Sh, Python, Sed), Ansible, Openstack, Docker, VMWare ESIx, Virtualbox, Vagrant, Linux OS (Ubuntu, Debian, Fedora, CentOS, RHEL), Windows OS (XP, 7, 8, 8.1, 10, Server 2003, Server 2012, Server 2016).</w:t>
+      </w:r>
     </w:p>
     <w:p>
       <w:pPr>
         <w:pStyle w:val="Normal"/>
-        <w:rPr>
-          <w:rFonts w:ascii="Times New Roman" w:hAnsi="Times New Roman"/>
-          <w:sz w:val="20"/>
-        </w:rPr>
-      </w:pPr>
-      <w:ins w:id="11" w:author="Unknown Author" w:date="2018-06-04T15:26:35Z">
-        <w:r>
-          <w:rPr>
-            <w:rFonts w:ascii="Times New Roman" w:hAnsi="Times New Roman"/>
-            <w:b/>
-            <w:bCs/>
-            <w:sz w:val="20"/>
-          </w:rPr>
-          <w:t>Testing</w:t>
-        </w:r>
-      </w:ins>
-      <w:ins w:id="12" w:author="Unknown Author" w:date="2018-06-04T15:26:35Z">
-        <w:r>
-          <w:rPr>
-            <w:rFonts w:ascii="Times New Roman" w:hAnsi="Times New Roman"/>
-            <w:sz w:val="20"/>
-          </w:rPr>
-          <w:t xml:space="preserve">:  ISTQB Certified </w:t>
-        </w:r>
-      </w:ins>
-      <w:ins w:id="13" w:author="Unknown Author" w:date="2018-06-04T15:27:01Z">
-        <w:r>
-          <w:rPr>
-            <w:rFonts w:ascii="Times New Roman" w:hAnsi="Times New Roman"/>
-            <w:sz w:val="20"/>
-          </w:rPr>
-          <w:t xml:space="preserve">– Foundation Level, Advanded – Test Manager, Advanced </w:t>
-        </w:r>
-      </w:ins>
-      <w:ins w:id="14" w:author="Unknown Author" w:date="2018-06-04T15:28:08Z">
-        <w:r>
-          <w:rPr>
-            <w:rFonts w:ascii="Times New Roman" w:hAnsi="Times New Roman"/>
-            <w:sz w:val="20"/>
-          </w:rPr>
-          <w:t>–</w:t>
-        </w:r>
-      </w:ins>
-      <w:ins w:id="15" w:author="Unknown Author" w:date="2018-06-04T15:27:01Z">
-        <w:r>
-          <w:rPr>
-            <w:rFonts w:ascii="Times New Roman" w:hAnsi="Times New Roman"/>
-            <w:sz w:val="20"/>
-          </w:rPr>
-          <w:t xml:space="preserve"> </w:t>
-        </w:r>
-      </w:ins>
-      <w:ins w:id="16" w:author="Unknown Author" w:date="2018-06-04T15:28:08Z">
-        <w:r>
-          <w:rPr>
-            <w:rFonts w:ascii="Times New Roman" w:hAnsi="Times New Roman"/>
-            <w:sz w:val="20"/>
-          </w:rPr>
-          <w:t>Test Anaylyst, Developmental Test and Evaluation test techniques, and Contractor test techniques.</w:t>
-        </w:r>
-      </w:ins>
+        <w:rPr/>
+      </w:pPr>
+      <w:r>
+        <w:rPr>
+          <w:rFonts w:ascii="Times New Roman" w:hAnsi="Times New Roman"/>
+          <w:b/>
+          <w:bCs/>
+          <w:sz w:val="20"/>
+        </w:rPr>
+        <w:t>Testing</w:t>
+      </w:r>
+      <w:r>
+        <w:rPr>
+          <w:rFonts w:ascii="Times New Roman" w:hAnsi="Times New Roman"/>
+          <w:sz w:val="20"/>
+        </w:rPr>
+        <w:t>:  ISTQB Certified – Foundation Level, Advanded – Test Manager, Advanced – Test Anaylyst, Developmental Test and Evaluation test techniques, and Contractor test techniques.</w:t>
+      </w:r>
+    </w:p>
+    <w:p>
+      <w:pPr>
+        <w:pStyle w:val="Normal"/>
+        <w:rPr>
+          <w:rFonts w:ascii="Times New Roman" w:hAnsi="Times New Roman"/>
+          <w:sz w:val="20"/>
+        </w:rPr>
+      </w:pPr>
+      <w:r>
+        <w:rPr/>
+      </w:r>
     </w:p>
     <w:p>
       <w:pPr>
@@ -4899,137 +4882,141 @@
         <w:pStyle w:val="Normal"/>
         <w:rPr/>
       </w:pPr>
-      <w:ins w:id="17" w:author="Unknown Author" w:date="2018-06-04T15:14:19Z">
-        <w:r>
-          <w:rPr>
-            <w:rFonts w:ascii="Times New Roman" w:hAnsi="Times New Roman"/>
-            <w:b/>
-            <w:sz w:val="20"/>
-          </w:rPr>
-          <w:t>MANTECH, Senior CNO Developer (Sep 2017 - Present)</w:t>
-        </w:r>
-      </w:ins>
+      <w:r>
+        <w:rPr>
+          <w:rFonts w:ascii="Times New Roman" w:hAnsi="Times New Roman"/>
+          <w:b/>
+          <w:sz w:val="20"/>
+        </w:rPr>
+        <w:t>MANTECH, Senior CNO Developer (Sep 2017 - Present)</w:t>
+      </w:r>
     </w:p>
     <w:p>
       <w:pPr>
         <w:pStyle w:val="Normal"/>
         <w:rPr/>
       </w:pPr>
-      <w:ins w:id="18" w:author="Unknown Author" w:date="2018-06-04T15:14:19Z">
-        <w:r>
-          <w:rPr>
-            <w:rFonts w:ascii="Times New Roman" w:hAnsi="Times New Roman"/>
-            <w:b/>
-            <w:sz w:val="20"/>
-          </w:rPr>
-          <w:t>Duties/Responsibilities:</w:t>
-        </w:r>
-      </w:ins>
-      <w:ins w:id="19" w:author="Unknown Author" w:date="2018-06-04T15:14:19Z">
-        <w:r>
-          <w:rPr>
-            <w:rFonts w:ascii="Times New Roman" w:hAnsi="Times New Roman"/>
-            <w:sz w:val="20"/>
-          </w:rPr>
-          <w:t xml:space="preserve">  </w:t>
-        </w:r>
-      </w:ins>
+      <w:r>
+        <w:rPr>
+          <w:rFonts w:ascii="Times New Roman" w:hAnsi="Times New Roman"/>
+          <w:b/>
+          <w:sz w:val="20"/>
+        </w:rPr>
+        <w:t>Duties/Responsibilities:</w:t>
+      </w:r>
+      <w:r>
+        <w:rPr>
+          <w:rFonts w:ascii="Times New Roman" w:hAnsi="Times New Roman"/>
+          <w:sz w:val="20"/>
+        </w:rPr>
+        <w:t xml:space="preserve">  </w:t>
+      </w:r>
     </w:p>
     <w:p>
       <w:pPr>
         <w:pStyle w:val="Normal"/>
         <w:rPr/>
       </w:pPr>
-      <w:ins w:id="20" w:author="Unknown Author" w:date="2018-06-04T15:14:19Z">
-        <w:r>
-          <w:rPr>
-            <w:rFonts w:ascii="Times New Roman" w:hAnsi="Times New Roman"/>
-            <w:sz w:val="20"/>
-          </w:rPr>
-          <w:t xml:space="preserve">Mr. Chandler is responsible for the </w:t>
-        </w:r>
-      </w:ins>
-      <w:ins w:id="21" w:author="Unknown Author" w:date="2018-06-04T15:14:19Z">
-        <w:r>
-          <w:rPr>
-            <w:rFonts w:ascii="Times New Roman" w:hAnsi="Times New Roman"/>
-            <w:sz w:val="20"/>
-          </w:rPr>
-          <w:t>Developing and maintaining a software repository for the 90</w:t>
-        </w:r>
-      </w:ins>
-      <w:ins w:id="22" w:author="Unknown Author" w:date="2018-06-04T15:14:19Z">
-        <w:r>
-          <w:rPr>
-            <w:rFonts w:ascii="Times New Roman" w:hAnsi="Times New Roman"/>
-            <w:sz w:val="20"/>
-            <w:vertAlign w:val="superscript"/>
-          </w:rPr>
-          <w:t>th</w:t>
-        </w:r>
-      </w:ins>
-      <w:ins w:id="23" w:author="Unknown Author" w:date="2018-06-04T15:14:19Z">
-        <w:r>
-          <w:rPr>
-            <w:rFonts w:ascii="Times New Roman" w:hAnsi="Times New Roman"/>
-            <w:sz w:val="20"/>
-          </w:rPr>
-          <w:t xml:space="preserve"> Cyberspace Operations Squadron (90 COS).  He helps to maintain a set of servers that are used to both periodically download updates to software repositories that are used by developers on several closed networks.  He also helps to maintain the scripts that are necessary to download the updates to the software repositories as well as merging the updates to the software repositories on the closed networks.  Mr. Chandler also is responsible for maintaining all current software licenses for the 90 COS.</w:t>
-        </w:r>
-      </w:ins>
+      <w:r>
+        <w:rPr>
+          <w:rFonts w:ascii="Times New Roman" w:hAnsi="Times New Roman"/>
+          <w:sz w:val="20"/>
+        </w:rPr>
+        <w:t xml:space="preserve">Mr. Chandler is responsible for </w:t>
+      </w:r>
+      <w:r>
+        <w:rPr>
+          <w:rFonts w:ascii="Times New Roman" w:hAnsi="Times New Roman"/>
+          <w:sz w:val="20"/>
+        </w:rPr>
+        <w:t xml:space="preserve">developing </w:t>
+      </w:r>
+      <w:r>
+        <w:rPr>
+          <w:rFonts w:ascii="Times New Roman" w:hAnsi="Times New Roman"/>
+          <w:sz w:val="20"/>
+        </w:rPr>
+        <w:t xml:space="preserve">and maintaining a software repository </w:t>
+      </w:r>
+      <w:r>
+        <w:rPr>
+          <w:rFonts w:ascii="Times New Roman" w:hAnsi="Times New Roman"/>
+          <w:sz w:val="20"/>
+        </w:rPr>
+        <w:t xml:space="preserve">system </w:t>
+      </w:r>
+      <w:r>
+        <w:rPr>
+          <w:rFonts w:ascii="Times New Roman" w:hAnsi="Times New Roman"/>
+          <w:sz w:val="20"/>
+        </w:rPr>
+        <w:t>for the 90</w:t>
+      </w:r>
+      <w:r>
+        <w:rPr>
+          <w:rFonts w:ascii="Times New Roman" w:hAnsi="Times New Roman"/>
+          <w:sz w:val="20"/>
+          <w:vertAlign w:val="superscript"/>
+        </w:rPr>
+        <w:t>th</w:t>
+      </w:r>
+      <w:r>
+        <w:rPr>
+          <w:rFonts w:ascii="Times New Roman" w:hAnsi="Times New Roman"/>
+          <w:sz w:val="20"/>
+        </w:rPr>
+        <w:t xml:space="preserve"> Cyberspace Operations Squadron (90 COS).  </w:t>
+      </w:r>
+      <w:r>
+        <w:rPr>
+          <w:rFonts w:ascii="Times New Roman" w:hAnsi="Times New Roman"/>
+          <w:sz w:val="20"/>
+        </w:rPr>
+        <w:t>Mr. Chandler</w:t>
+      </w:r>
+      <w:r>
+        <w:rPr>
+          <w:rFonts w:ascii="Times New Roman" w:hAnsi="Times New Roman"/>
+          <w:sz w:val="20"/>
+        </w:rPr>
+        <w:t xml:space="preserve"> helps to maintain a set of servers that are used to periodically download updates to software repositories that are used by developers on several closed networks.  He also helps to maintain the scripts that are necessary to download the updates to the software repositories as well as merging the updates to the software repositories on the closed networks.  Mr. Chandler also is responsible for maintaining all current software licenses for the 90 COS.</w:t>
+      </w:r>
     </w:p>
     <w:p>
       <w:pPr>
         <w:pStyle w:val="Normal"/>
         <w:rPr/>
       </w:pPr>
-      <w:ins w:id="24" w:author="Unknown Author" w:date="2018-06-04T15:14:19Z">
-        <w:r>
-          <w:rPr>
-            <w:rFonts w:ascii="Times New Roman" w:hAnsi="Times New Roman"/>
-            <w:b/>
-            <w:sz w:val="20"/>
-          </w:rPr>
-          <w:t>Skills Utilized:</w:t>
-        </w:r>
-      </w:ins>
-      <w:ins w:id="25" w:author="Unknown Author" w:date="2018-06-04T15:14:19Z">
-        <w:r>
-          <w:rPr>
-            <w:rFonts w:ascii="Times New Roman" w:hAnsi="Times New Roman"/>
-            <w:sz w:val="20"/>
-          </w:rPr>
-          <w:t xml:space="preserve"> </w:t>
-        </w:r>
-      </w:ins>
-      <w:ins w:id="26" w:author="Unknown Author" w:date="2018-06-04T15:14:19Z">
-        <w:r>
-          <w:rPr>
-            <w:rFonts w:ascii="Times New Roman" w:hAnsi="Times New Roman"/>
-            <w:vanish/>
-            <w:sz w:val="20"/>
-          </w:rPr>
-          <w:t xml:space="preserve"> </w:t>
-        </w:r>
-      </w:ins>
-      <w:ins w:id="27" w:author="Unknown Author" w:date="2018-06-04T15:14:19Z">
-        <w:r>
-          <w:rPr>
-            <w:rFonts w:ascii="Times New Roman" w:hAnsi="Times New Roman"/>
-            <w:sz w:val="20"/>
-          </w:rPr>
-          <w:t xml:space="preserve">Mr. Chandler </w:t>
-        </w:r>
-      </w:ins>
-      <w:ins w:id="28" w:author="Unknown Author" w:date="2018-06-04T15:14:19Z">
-        <w:r>
-          <w:rPr>
-            <w:rFonts w:ascii="Times New Roman" w:hAnsi="Times New Roman"/>
-            <w:sz w:val="20"/>
-          </w:rPr>
-          <w:t>utilizes his knowledge of Bash scripting language as well as other tools such as Ansible to automate the maintenance and upkeep of the software repositories.  His extensive knowledge of Linux administration and Windows administration is used to maintain the software repositories.</w:t>
-        </w:r>
-      </w:ins>
+      <w:r>
+        <w:rPr>
+          <w:rFonts w:ascii="Times New Roman" w:hAnsi="Times New Roman"/>
+          <w:b/>
+          <w:sz w:val="20"/>
+        </w:rPr>
+        <w:t>Skills Utilized:</w:t>
+      </w:r>
+      <w:r>
+        <w:rPr>
+          <w:rFonts w:ascii="Times New Roman" w:hAnsi="Times New Roman"/>
+          <w:sz w:val="20"/>
+        </w:rPr>
+        <w:t xml:space="preserve"> </w:t>
+      </w:r>
+      <w:r>
+        <w:rPr>
+          <w:rFonts w:ascii="Times New Roman" w:hAnsi="Times New Roman"/>
+          <w:vanish/>
+          <w:sz w:val="20"/>
+        </w:rPr>
+        <w:t xml:space="preserve"> </w:t>
+      </w:r>
+      <w:r>
+        <w:rPr>
+          <w:rFonts w:ascii="Times New Roman" w:hAnsi="Times New Roman"/>
+          <w:sz w:val="20"/>
+        </w:rPr>
+        <w:t>Mr. Chandler utilizes his knowledge of Bash scripting language as well as other tools such as Ansible to automate the maintenance and upkeep of the software repositories.  His extensive knowledge of Linux administration and Windows administration is used to maintain the software repositories.</w:t>
+      </w:r>
     </w:p>
     <w:p>
       <w:pPr>
@@ -5041,15 +5028,13 @@
           <w:sz w:val="20"/>
         </w:rPr>
       </w:pPr>
-      <w:ins w:id="29" w:author="Unknown Author" w:date="2018-06-04T15:14:19Z">
-        <w:r>
-          <w:rPr>
-            <w:rFonts w:ascii="Times New Roman" w:hAnsi="Times New Roman"/>
-            <w:b/>
-            <w:sz w:val="20"/>
-          </w:rPr>
-        </w:r>
-      </w:ins>
+      <w:r>
+        <w:rPr>
+          <w:rFonts w:ascii="Times New Roman" w:hAnsi="Times New Roman"/>
+          <w:b/>
+          <w:sz w:val="20"/>
+        </w:rPr>
+      </w:r>
     </w:p>
     <w:p>
       <w:pPr>
@@ -5062,35 +5047,7 @@
           <w:b/>
           <w:sz w:val="20"/>
         </w:rPr>
-        <w:t xml:space="preserve">ISHPI, Technical Developer Lead (Aug 2015 – </w:t>
-      </w:r>
-      <w:del w:id="30" w:author="Unknown Author" w:date="2018-06-04T15:15:09Z">
-        <w:r>
-          <w:rPr>
-            <w:rFonts w:ascii="Times New Roman" w:hAnsi="Times New Roman"/>
-            <w:b/>
-            <w:sz w:val="20"/>
-          </w:rPr>
-          <w:delText>Present</w:delText>
-        </w:r>
-      </w:del>
-      <w:ins w:id="31" w:author="Unknown Author" w:date="2018-06-04T15:15:09Z">
-        <w:r>
-          <w:rPr>
-            <w:rFonts w:ascii="Times New Roman" w:hAnsi="Times New Roman"/>
-            <w:b/>
-            <w:sz w:val="20"/>
-          </w:rPr>
-          <w:t>Sep 2017</w:t>
-        </w:r>
-      </w:ins>
-      <w:r>
-        <w:rPr>
-          <w:rFonts w:ascii="Times New Roman" w:hAnsi="Times New Roman"/>
-          <w:b/>
-          <w:sz w:val="20"/>
-        </w:rPr>
-        <w:t>)</w:t>
+        <w:t>ISHPI, Technical Developer Lead (Aug 2015 – Sep 2017)</w:t>
       </w:r>
     </w:p>
     <w:p>
@@ -5193,8 +5150,8 @@
           <w:sz w:val="20"/>
         </w:rPr>
       </w:r>
-      <w:bookmarkStart w:id="2" w:name="__DdeLink__490_2144592043"/>
-      <w:bookmarkStart w:id="3" w:name="__DdeLink__490_2144592043"/>
+      <w:bookmarkStart w:id="2" w:name="__DdeLink__490_21445920431"/>
+      <w:bookmarkStart w:id="3" w:name="__DdeLink__490_21445920431"/>
       <w:bookmarkEnd w:id="3"/>
     </w:p>
     <w:p>
@@ -5494,6 +5451,27 @@
       <w:r>
         <w:rPr/>
         <w:t>Mr. Chandler is responsible for verifying vulnerabilities in operating systems and applications. He works extensively with Windows NT, Unix, and Linux.  His knowledge of several networking protocols has aided in the research and development of vulnerability tools.  Mr. Chandler has extensive knowledge and skill in programming using C, C++, and Java.  He developed several detection tools for the Air Force including a FrontPage Extension detector tool, BO2K detector tool, and detection tools for several Distributed Denial of Service programs.  Mr. Chandler was also responsible for maintaining an inventory of the software used by the Infosec team.  He was responsible for performing network administration duties for the Infosec testing lab.  This included the use of several administration tools to include nmap, netcat, nbtstat, nestat, traceroute, as well as the maintenance necessary to ensure network integrity through consistent policing/repair/creation of a high variety of lines and cables.  His duties included the installation of several OS’s (WindowsNT/2000 Server and Workstation, Windows98, and Red Hat Linux versions 5.0 thru 6.2), configuration of the target computers for network connectivity using TCP/IP as the transport protocol, configuration of a Cisco 3600 series router to route for various separate sub-nets, the use of custom cabling, and the installation &amp; use of packet sniffers.  In addition, Mr. Chandler is responsible for the installation, testing, and experimentation of various anti-virus software including Norton and McAfee Desktop/Groupware Anti-Virus scanners.</w:t>
+      </w:r>
+    </w:p>
+    <w:p>
+      <w:pPr>
+        <w:sectPr>
+          <w:type w:val="continuous"/>
+          <w:pgSz w:w="12240" w:h="15840"/>
+          <w:pgMar w:left="1728" w:right="1008" w:header="576" w:top="1008" w:footer="0" w:bottom="1008" w:gutter="0"/>
+          <w:formProt w:val="false"/>
+          <w:textDirection w:val="lrTb"/>
+          <w:docGrid w:type="default" w:linePitch="360" w:charSpace="0"/>
+        </w:sectPr>
+      </w:pPr>
+    </w:p>
+    <w:p>
+      <w:pPr>
+        <w:pStyle w:val="Normal"/>
+        <w:rPr/>
+      </w:pPr>
+      <w:r>
+        <w:rPr/>
       </w:r>
     </w:p>
     <w:p>
@@ -5588,7 +5566,7 @@
       <w:rPr>
         <w:rStyle w:val="Pagenumber"/>
       </w:rPr>
-      <w:t>3</w:t>
+      <w:t>5</w:t>
     </w:r>
     <w:r>
       <w:rPr>
@@ -7333,6 +7311,165 @@
     <w:qFormat/>
     <w:rPr/>
   </w:style>
+  <w:style w:type="character" w:styleId="ListLabel30">
+    <w:name w:val="ListLabel 30"/>
+    <w:qFormat/>
+    <w:rPr>
+      <w:rFonts w:ascii="Times New Roman" w:hAnsi="Times New Roman" w:cs="Symbol"/>
+      <w:sz w:val="20"/>
+    </w:rPr>
+  </w:style>
+  <w:style w:type="character" w:styleId="ListLabel31">
+    <w:name w:val="ListLabel 31"/>
+    <w:qFormat/>
+    <w:rPr>
+      <w:rFonts w:ascii="Times New Roman" w:hAnsi="Times New Roman" w:cs="Symbol"/>
+      <w:b w:val="false"/>
+      <w:i w:val="false"/>
+      <w:sz w:val="20"/>
+      <w:u w:val="none"/>
+    </w:rPr>
+  </w:style>
+  <w:style w:type="character" w:styleId="ListLabel32">
+    <w:name w:val="ListLabel 32"/>
+    <w:qFormat/>
+    <w:rPr>
+      <w:rFonts w:ascii="Times New Roman" w:hAnsi="Times New Roman" w:cs="Symbol"/>
+      <w:sz w:val="20"/>
+    </w:rPr>
+  </w:style>
+  <w:style w:type="character" w:styleId="ListLabel33">
+    <w:name w:val="ListLabel 33"/>
+    <w:qFormat/>
+    <w:rPr>
+      <w:rFonts w:cs="Courier New"/>
+    </w:rPr>
+  </w:style>
+  <w:style w:type="character" w:styleId="ListLabel34">
+    <w:name w:val="ListLabel 34"/>
+    <w:qFormat/>
+    <w:rPr>
+      <w:rFonts w:cs="Wingdings"/>
+    </w:rPr>
+  </w:style>
+  <w:style w:type="character" w:styleId="ListLabel35">
+    <w:name w:val="ListLabel 35"/>
+    <w:qFormat/>
+    <w:rPr>
+      <w:rFonts w:cs="Symbol"/>
+    </w:rPr>
+  </w:style>
+  <w:style w:type="character" w:styleId="ListLabel36">
+    <w:name w:val="ListLabel 36"/>
+    <w:qFormat/>
+    <w:rPr>
+      <w:rFonts w:cs="Courier New"/>
+    </w:rPr>
+  </w:style>
+  <w:style w:type="character" w:styleId="ListLabel37">
+    <w:name w:val="ListLabel 37"/>
+    <w:qFormat/>
+    <w:rPr>
+      <w:rFonts w:cs="Wingdings"/>
+    </w:rPr>
+  </w:style>
+  <w:style w:type="character" w:styleId="ListLabel38">
+    <w:name w:val="ListLabel 38"/>
+    <w:qFormat/>
+    <w:rPr>
+      <w:rFonts w:cs="Symbol"/>
+    </w:rPr>
+  </w:style>
+  <w:style w:type="character" w:styleId="ListLabel39">
+    <w:name w:val="ListLabel 39"/>
+    <w:qFormat/>
+    <w:rPr>
+      <w:rFonts w:cs="Courier New"/>
+    </w:rPr>
+  </w:style>
+  <w:style w:type="character" w:styleId="ListLabel40">
+    <w:name w:val="ListLabel 40"/>
+    <w:qFormat/>
+    <w:rPr>
+      <w:rFonts w:cs="Wingdings"/>
+    </w:rPr>
+  </w:style>
+  <w:style w:type="character" w:styleId="ListLabel41">
+    <w:name w:val="ListLabel 41"/>
+    <w:qFormat/>
+    <w:rPr>
+      <w:rFonts w:ascii="Times New Roman" w:hAnsi="Times New Roman" w:cs="Symbol"/>
+      <w:sz w:val="20"/>
+    </w:rPr>
+  </w:style>
+  <w:style w:type="character" w:styleId="ListLabel42">
+    <w:name w:val="ListLabel 42"/>
+    <w:qFormat/>
+    <w:rPr>
+      <w:rFonts w:cs="Courier New"/>
+    </w:rPr>
+  </w:style>
+  <w:style w:type="character" w:styleId="ListLabel43">
+    <w:name w:val="ListLabel 43"/>
+    <w:qFormat/>
+    <w:rPr>
+      <w:rFonts w:cs="Wingdings"/>
+    </w:rPr>
+  </w:style>
+  <w:style w:type="character" w:styleId="ListLabel44">
+    <w:name w:val="ListLabel 44"/>
+    <w:qFormat/>
+    <w:rPr>
+      <w:rFonts w:cs="Symbol"/>
+    </w:rPr>
+  </w:style>
+  <w:style w:type="character" w:styleId="ListLabel45">
+    <w:name w:val="ListLabel 45"/>
+    <w:qFormat/>
+    <w:rPr>
+      <w:rFonts w:cs="Courier New"/>
+    </w:rPr>
+  </w:style>
+  <w:style w:type="character" w:styleId="ListLabel46">
+    <w:name w:val="ListLabel 46"/>
+    <w:qFormat/>
+    <w:rPr>
+      <w:rFonts w:cs="Wingdings"/>
+    </w:rPr>
+  </w:style>
+  <w:style w:type="character" w:styleId="ListLabel47">
+    <w:name w:val="ListLabel 47"/>
+    <w:qFormat/>
+    <w:rPr>
+      <w:rFonts w:cs="Symbol"/>
+    </w:rPr>
+  </w:style>
+  <w:style w:type="character" w:styleId="ListLabel48">
+    <w:name w:val="ListLabel 48"/>
+    <w:qFormat/>
+    <w:rPr>
+      <w:rFonts w:cs="Courier New"/>
+    </w:rPr>
+  </w:style>
+  <w:style w:type="character" w:styleId="ListLabel49">
+    <w:name w:val="ListLabel 49"/>
+    <w:qFormat/>
+    <w:rPr>
+      <w:rFonts w:cs="Wingdings"/>
+    </w:rPr>
+  </w:style>
+  <w:style w:type="character" w:styleId="ListLabel50">
+    <w:name w:val="ListLabel 50"/>
+    <w:qFormat/>
+    <w:rPr/>
+  </w:style>
+  <w:style w:type="character" w:styleId="Bullets">
+    <w:name w:val="Bullets"/>
+    <w:qFormat/>
+    <w:rPr>
+      <w:rFonts w:ascii="OpenSymbol" w:hAnsi="OpenSymbol" w:eastAsia="OpenSymbol" w:cs="OpenSymbol"/>
+    </w:rPr>
+  </w:style>
   <w:style w:type="paragraph" w:styleId="Heading" w:customStyle="1">
     <w:name w:val="Heading"/>
     <w:basedOn w:val="Normal"/>

</xml_diff>